<commit_message>
creation de shard, activation et mise en place sur la bdd premierleague
update rapport
</commit_message>
<xml_diff>
--- a/Rapport.docx
+++ b/Rapport.docx
@@ -3229,27 +3229,7 @@
           <w:sz w:val="18"/>
           <w:szCs w:val="18"/>
         </w:rPr>
-        <w:t xml:space="preserve">(jointure : </w:t>
-      </w:r>
-      <w:r>
-        <w:rPr>
-          <w:rFonts w:ascii="Arial-ItalicMT" w:eastAsiaTheme="minorEastAsia" w:hAnsi="Arial-ItalicMT" w:cs="Arial-ItalicMT"/>
-          <w:i/>
-          <w:iCs/>
-          <w:sz w:val="18"/>
-          <w:szCs w:val="18"/>
-        </w:rPr>
-        <w:t>Team et</w:t>
-      </w:r>
-      <w:r>
-        <w:rPr>
-          <w:rFonts w:ascii="Arial-ItalicMT" w:eastAsiaTheme="minorEastAsia" w:hAnsi="Arial-ItalicMT" w:cs="Arial-ItalicMT"/>
-          <w:i/>
-          <w:iCs/>
-          <w:sz w:val="18"/>
-          <w:szCs w:val="18"/>
-        </w:rPr>
-        <w:t xml:space="preserve"> Matches)</w:t>
+        <w:t>(jointure : Team et Matches)</w:t>
       </w:r>
     </w:p>
     <w:p>
@@ -3301,8 +3281,6 @@
         </w:rPr>
         <w:t xml:space="preserve">4. Même taux de mises à jour </w:t>
       </w:r>
-      <w:bookmarkStart w:id="0" w:name="_GoBack"/>
-      <w:bookmarkEnd w:id="0"/>
     </w:p>
     <w:p>
       <w:pPr>
@@ -3795,6 +3773,981 @@
     </w:p>
     <w:p>
       <w:pPr>
+        <w:ind w:left="0" w:right="423" w:firstLine="299"/>
+      </w:pPr>
+      <w:r>
+        <w:t>Etape 1 : Création de trois répertoires réplicas set (facteur de réplication = 3)</w:t>
+      </w:r>
+    </w:p>
+    <w:p>
+      <w:pPr>
+        <w:ind w:left="0" w:right="423" w:firstLine="299"/>
+      </w:pPr>
+      <w:r>
+        <w:rPr>
+          <w:noProof/>
+        </w:rPr>
+        <w:drawing>
+          <wp:inline distT="0" distB="0" distL="0" distR="0" wp14:anchorId="616421AC" wp14:editId="3AAABEFC">
+            <wp:extent cx="5372100" cy="1752600"/>
+            <wp:effectExtent l="0" t="0" r="0" b="0"/>
+            <wp:docPr id="3" name="Image 3"/>
+            <wp:cNvGraphicFramePr>
+              <a:graphicFrameLocks xmlns:a="http://schemas.openxmlformats.org/drawingml/2006/main" noChangeAspect="1"/>
+            </wp:cNvGraphicFramePr>
+            <a:graphic xmlns:a="http://schemas.openxmlformats.org/drawingml/2006/main">
+              <a:graphicData uri="http://schemas.openxmlformats.org/drawingml/2006/picture">
+                <pic:pic xmlns:pic="http://schemas.openxmlformats.org/drawingml/2006/picture">
+                  <pic:nvPicPr>
+                    <pic:cNvPr id="1" name=""/>
+                    <pic:cNvPicPr/>
+                  </pic:nvPicPr>
+                  <pic:blipFill>
+                    <a:blip r:embed="rId11"/>
+                    <a:stretch>
+                      <a:fillRect/>
+                    </a:stretch>
+                  </pic:blipFill>
+                  <pic:spPr>
+                    <a:xfrm>
+                      <a:off x="0" y="0"/>
+                      <a:ext cx="5372100" cy="1752600"/>
+                    </a:xfrm>
+                    <a:prstGeom prst="rect">
+                      <a:avLst/>
+                    </a:prstGeom>
+                  </pic:spPr>
+                </pic:pic>
+              </a:graphicData>
+            </a:graphic>
+          </wp:inline>
+        </w:drawing>
+      </w:r>
+    </w:p>
+    <w:p>
+      <w:pPr>
+        <w:ind w:left="0" w:right="423" w:firstLine="299"/>
+      </w:pPr>
+      <w:r>
+        <w:t xml:space="preserve">Etape 2 : Ouvrir </w:t>
+      </w:r>
+      <w:proofErr w:type="spellStart"/>
+      <w:r>
+        <w:t>Mongod</w:t>
+      </w:r>
+      <w:proofErr w:type="spellEnd"/>
+      <w:r>
+        <w:t xml:space="preserve"> dans les trois </w:t>
+      </w:r>
+      <w:proofErr w:type="spellStart"/>
+      <w:r>
+        <w:t>replicas</w:t>
+      </w:r>
+      <w:proofErr w:type="spellEnd"/>
+      <w:r>
+        <w:t xml:space="preserve"> </w:t>
+      </w:r>
+      <w:proofErr w:type="gramStart"/>
+      <w:r>
+        <w:t>( port</w:t>
+      </w:r>
+      <w:proofErr w:type="gramEnd"/>
+      <w:r>
+        <w:t xml:space="preserve"> 27017 , 2701</w:t>
+      </w:r>
+      <w:r>
+        <w:t>8</w:t>
+      </w:r>
+      <w:r>
+        <w:t>, 270</w:t>
+      </w:r>
+      <w:r>
+        <w:t>19</w:t>
+      </w:r>
+      <w:r>
+        <w:t xml:space="preserve"> et 2702</w:t>
+      </w:r>
+      <w:r>
+        <w:t>0</w:t>
+      </w:r>
+      <w:r>
+        <w:t>)</w:t>
+      </w:r>
+    </w:p>
+    <w:p>
+      <w:pPr>
+        <w:ind w:left="0" w:right="423" w:firstLine="299"/>
+      </w:pPr>
+      <w:r>
+        <w:rPr>
+          <w:noProof/>
+        </w:rPr>
+        <w:drawing>
+          <wp:inline distT="0" distB="0" distL="0" distR="0" wp14:anchorId="349AC579" wp14:editId="42B6C002">
+            <wp:extent cx="6760845" cy="3676015"/>
+            <wp:effectExtent l="0" t="0" r="1905" b="635"/>
+            <wp:docPr id="13" name="Image 13"/>
+            <wp:cNvGraphicFramePr>
+              <a:graphicFrameLocks xmlns:a="http://schemas.openxmlformats.org/drawingml/2006/main" noChangeAspect="1"/>
+            </wp:cNvGraphicFramePr>
+            <a:graphic xmlns:a="http://schemas.openxmlformats.org/drawingml/2006/main">
+              <a:graphicData uri="http://schemas.openxmlformats.org/drawingml/2006/picture">
+                <pic:pic xmlns:pic="http://schemas.openxmlformats.org/drawingml/2006/picture">
+                  <pic:nvPicPr>
+                    <pic:cNvPr id="1" name=""/>
+                    <pic:cNvPicPr/>
+                  </pic:nvPicPr>
+                  <pic:blipFill>
+                    <a:blip r:embed="rId12"/>
+                    <a:stretch>
+                      <a:fillRect/>
+                    </a:stretch>
+                  </pic:blipFill>
+                  <pic:spPr>
+                    <a:xfrm>
+                      <a:off x="0" y="0"/>
+                      <a:ext cx="6760845" cy="3676015"/>
+                    </a:xfrm>
+                    <a:prstGeom prst="rect">
+                      <a:avLst/>
+                    </a:prstGeom>
+                  </pic:spPr>
+                </pic:pic>
+              </a:graphicData>
+            </a:graphic>
+          </wp:inline>
+        </w:drawing>
+      </w:r>
+    </w:p>
+    <w:p>
+      <w:pPr>
+        <w:ind w:left="0" w:right="423" w:firstLine="299"/>
+      </w:pPr>
+      <w:r>
+        <w:t>Etape 3 : Connection au port 2701</w:t>
+      </w:r>
+      <w:r>
+        <w:t>8</w:t>
+      </w:r>
+      <w:r>
+        <w:t xml:space="preserve"> </w:t>
+      </w:r>
+      <w:proofErr w:type="gramStart"/>
+      <w:r>
+        <w:t>( premier</w:t>
+      </w:r>
+      <w:proofErr w:type="gramEnd"/>
+      <w:r>
+        <w:t xml:space="preserve"> </w:t>
+      </w:r>
+      <w:proofErr w:type="spellStart"/>
+      <w:r>
+        <w:t>replica</w:t>
+      </w:r>
+      <w:proofErr w:type="spellEnd"/>
+      <w:r>
+        <w:t xml:space="preserve"> set)</w:t>
+      </w:r>
+      <w:r>
+        <w:t xml:space="preserve">, initialiser </w:t>
+      </w:r>
+      <w:r>
+        <w:t xml:space="preserve">et </w:t>
+      </w:r>
+      <w:r>
+        <w:t>ajouter</w:t>
+      </w:r>
+      <w:r>
+        <w:t xml:space="preserve"> avec les autres </w:t>
+      </w:r>
+      <w:proofErr w:type="spellStart"/>
+      <w:r>
+        <w:t>replicas</w:t>
+      </w:r>
+      <w:proofErr w:type="spellEnd"/>
+      <w:r>
+        <w:t xml:space="preserve"> set</w:t>
+      </w:r>
+    </w:p>
+    <w:p>
+      <w:pPr>
+        <w:ind w:left="0" w:right="423" w:firstLine="299"/>
+      </w:pPr>
+      <w:r>
+        <w:rPr>
+          <w:noProof/>
+        </w:rPr>
+        <w:drawing>
+          <wp:inline distT="0" distB="0" distL="0" distR="0" wp14:anchorId="7D6E9069" wp14:editId="15008EA7">
+            <wp:extent cx="6760845" cy="2282190"/>
+            <wp:effectExtent l="0" t="0" r="1905" b="3810"/>
+            <wp:docPr id="14" name="Image 14"/>
+            <wp:cNvGraphicFramePr>
+              <a:graphicFrameLocks xmlns:a="http://schemas.openxmlformats.org/drawingml/2006/main" noChangeAspect="1"/>
+            </wp:cNvGraphicFramePr>
+            <a:graphic xmlns:a="http://schemas.openxmlformats.org/drawingml/2006/main">
+              <a:graphicData uri="http://schemas.openxmlformats.org/drawingml/2006/picture">
+                <pic:pic xmlns:pic="http://schemas.openxmlformats.org/drawingml/2006/picture">
+                  <pic:nvPicPr>
+                    <pic:cNvPr id="1" name=""/>
+                    <pic:cNvPicPr/>
+                  </pic:nvPicPr>
+                  <pic:blipFill>
+                    <a:blip r:embed="rId13"/>
+                    <a:stretch>
+                      <a:fillRect/>
+                    </a:stretch>
+                  </pic:blipFill>
+                  <pic:spPr>
+                    <a:xfrm>
+                      <a:off x="0" y="0"/>
+                      <a:ext cx="6760845" cy="2282190"/>
+                    </a:xfrm>
+                    <a:prstGeom prst="rect">
+                      <a:avLst/>
+                    </a:prstGeom>
+                  </pic:spPr>
+                </pic:pic>
+              </a:graphicData>
+            </a:graphic>
+          </wp:inline>
+        </w:drawing>
+      </w:r>
+    </w:p>
+    <w:p>
+      <w:pPr>
+        <w:ind w:left="0" w:right="423" w:firstLine="299"/>
+      </w:pPr>
+      <w:r>
+        <w:rPr>
+          <w:noProof/>
+        </w:rPr>
+        <w:lastRenderedPageBreak/>
+        <w:drawing>
+          <wp:inline distT="0" distB="0" distL="0" distR="0" wp14:anchorId="58FDE78D" wp14:editId="486DB24F">
+            <wp:extent cx="6760845" cy="3700145"/>
+            <wp:effectExtent l="0" t="0" r="1905" b="0"/>
+            <wp:docPr id="15" name="Image 15"/>
+            <wp:cNvGraphicFramePr>
+              <a:graphicFrameLocks xmlns:a="http://schemas.openxmlformats.org/drawingml/2006/main" noChangeAspect="1"/>
+            </wp:cNvGraphicFramePr>
+            <a:graphic xmlns:a="http://schemas.openxmlformats.org/drawingml/2006/main">
+              <a:graphicData uri="http://schemas.openxmlformats.org/drawingml/2006/picture">
+                <pic:pic xmlns:pic="http://schemas.openxmlformats.org/drawingml/2006/picture">
+                  <pic:nvPicPr>
+                    <pic:cNvPr id="1" name=""/>
+                    <pic:cNvPicPr/>
+                  </pic:nvPicPr>
+                  <pic:blipFill>
+                    <a:blip r:embed="rId14"/>
+                    <a:stretch>
+                      <a:fillRect/>
+                    </a:stretch>
+                  </pic:blipFill>
+                  <pic:spPr>
+                    <a:xfrm>
+                      <a:off x="0" y="0"/>
+                      <a:ext cx="6760845" cy="3700145"/>
+                    </a:xfrm>
+                    <a:prstGeom prst="rect">
+                      <a:avLst/>
+                    </a:prstGeom>
+                  </pic:spPr>
+                </pic:pic>
+              </a:graphicData>
+            </a:graphic>
+          </wp:inline>
+        </w:drawing>
+      </w:r>
+    </w:p>
+    <w:p>
+      <w:pPr>
+        <w:ind w:left="0" w:right="423" w:firstLine="299"/>
+      </w:pPr>
+      <w:r>
+        <w:t xml:space="preserve">Etape 4 : </w:t>
+      </w:r>
+      <w:proofErr w:type="spellStart"/>
+      <w:r>
+        <w:t>récuperer</w:t>
+      </w:r>
+      <w:proofErr w:type="spellEnd"/>
+      <w:r>
+        <w:t xml:space="preserve"> le </w:t>
+      </w:r>
+      <w:proofErr w:type="spellStart"/>
+      <w:r>
+        <w:t>status</w:t>
+      </w:r>
+      <w:proofErr w:type="spellEnd"/>
+      <w:r>
+        <w:t xml:space="preserve"> des réplicas </w:t>
+      </w:r>
+    </w:p>
+    <w:p>
+      <w:pPr>
+        <w:ind w:left="0" w:right="423" w:firstLine="299"/>
+      </w:pPr>
+      <w:r>
+        <w:rPr>
+          <w:noProof/>
+        </w:rPr>
+        <w:lastRenderedPageBreak/>
+        <w:drawing>
+          <wp:inline distT="0" distB="0" distL="0" distR="0" wp14:anchorId="65F59E36" wp14:editId="479EDC2B">
+            <wp:extent cx="6760845" cy="6598920"/>
+            <wp:effectExtent l="0" t="0" r="1905" b="0"/>
+            <wp:docPr id="16" name="Image 16"/>
+            <wp:cNvGraphicFramePr>
+              <a:graphicFrameLocks xmlns:a="http://schemas.openxmlformats.org/drawingml/2006/main" noChangeAspect="1"/>
+            </wp:cNvGraphicFramePr>
+            <a:graphic xmlns:a="http://schemas.openxmlformats.org/drawingml/2006/main">
+              <a:graphicData uri="http://schemas.openxmlformats.org/drawingml/2006/picture">
+                <pic:pic xmlns:pic="http://schemas.openxmlformats.org/drawingml/2006/picture">
+                  <pic:nvPicPr>
+                    <pic:cNvPr id="1" name=""/>
+                    <pic:cNvPicPr/>
+                  </pic:nvPicPr>
+                  <pic:blipFill>
+                    <a:blip r:embed="rId15"/>
+                    <a:stretch>
+                      <a:fillRect/>
+                    </a:stretch>
+                  </pic:blipFill>
+                  <pic:spPr>
+                    <a:xfrm>
+                      <a:off x="0" y="0"/>
+                      <a:ext cx="6760845" cy="6598920"/>
+                    </a:xfrm>
+                    <a:prstGeom prst="rect">
+                      <a:avLst/>
+                    </a:prstGeom>
+                  </pic:spPr>
+                </pic:pic>
+              </a:graphicData>
+            </a:graphic>
+          </wp:inline>
+        </w:drawing>
+      </w:r>
+    </w:p>
+    <w:p>
+      <w:pPr>
+        <w:ind w:left="0" w:right="423" w:firstLine="299"/>
+      </w:pPr>
+      <w:r>
+        <w:t xml:space="preserve">Etape 5 : Test de la </w:t>
+      </w:r>
+      <w:proofErr w:type="spellStart"/>
+      <w:r>
+        <w:t>tolerance</w:t>
+      </w:r>
+      <w:proofErr w:type="spellEnd"/>
+      <w:r>
+        <w:t xml:space="preserve"> aux pannes, </w:t>
+      </w:r>
+      <w:proofErr w:type="spellStart"/>
+      <w:r>
+        <w:t>desactivation</w:t>
+      </w:r>
+      <w:proofErr w:type="spellEnd"/>
+      <w:r>
+        <w:t xml:space="preserve"> du port 27018, observation des </w:t>
+      </w:r>
+      <w:proofErr w:type="spellStart"/>
+      <w:r>
+        <w:t>status</w:t>
+      </w:r>
+      <w:proofErr w:type="spellEnd"/>
+    </w:p>
+    <w:p>
+      <w:pPr>
+        <w:ind w:left="0" w:right="423" w:firstLine="299"/>
+      </w:pPr>
+      <w:r>
+        <w:rPr>
+          <w:noProof/>
+        </w:rPr>
+        <w:lastRenderedPageBreak/>
+        <w:drawing>
+          <wp:inline distT="0" distB="0" distL="0" distR="0" wp14:anchorId="501AFDB3" wp14:editId="3A5072D6">
+            <wp:extent cx="6760845" cy="5807710"/>
+            <wp:effectExtent l="0" t="0" r="1905" b="2540"/>
+            <wp:docPr id="17" name="Image 17"/>
+            <wp:cNvGraphicFramePr>
+              <a:graphicFrameLocks xmlns:a="http://schemas.openxmlformats.org/drawingml/2006/main" noChangeAspect="1"/>
+            </wp:cNvGraphicFramePr>
+            <a:graphic xmlns:a="http://schemas.openxmlformats.org/drawingml/2006/main">
+              <a:graphicData uri="http://schemas.openxmlformats.org/drawingml/2006/picture">
+                <pic:pic xmlns:pic="http://schemas.openxmlformats.org/drawingml/2006/picture">
+                  <pic:nvPicPr>
+                    <pic:cNvPr id="1" name=""/>
+                    <pic:cNvPicPr/>
+                  </pic:nvPicPr>
+                  <pic:blipFill>
+                    <a:blip r:embed="rId16"/>
+                    <a:stretch>
+                      <a:fillRect/>
+                    </a:stretch>
+                  </pic:blipFill>
+                  <pic:spPr>
+                    <a:xfrm>
+                      <a:off x="0" y="0"/>
+                      <a:ext cx="6760845" cy="5807710"/>
+                    </a:xfrm>
+                    <a:prstGeom prst="rect">
+                      <a:avLst/>
+                    </a:prstGeom>
+                  </pic:spPr>
+                </pic:pic>
+              </a:graphicData>
+            </a:graphic>
+          </wp:inline>
+        </w:drawing>
+      </w:r>
+    </w:p>
+    <w:p>
+      <w:pPr>
+        <w:ind w:left="0" w:right="423" w:firstLine="299"/>
+      </w:pPr>
+      <w:r>
+        <w:t xml:space="preserve">Nous remarquons que le serveur connecté au port 27020 est devenu </w:t>
+      </w:r>
+      <w:proofErr w:type="spellStart"/>
+      <w:r>
+        <w:t>primary</w:t>
+      </w:r>
+      <w:proofErr w:type="spellEnd"/>
+      <w:r>
+        <w:t xml:space="preserve"> </w:t>
+      </w:r>
+    </w:p>
+    <w:p>
+      <w:pPr>
+        <w:ind w:left="0" w:right="423" w:firstLine="299"/>
+      </w:pPr>
+      <w:r>
+        <w:t>Etape 6 : tout est ok, réactivons le serveur du port 27018</w:t>
+      </w:r>
+    </w:p>
+    <w:p>
+      <w:pPr>
+        <w:ind w:left="0" w:right="423" w:firstLine="299"/>
+      </w:pPr>
+      <w:r>
+        <w:t xml:space="preserve">Nous remarquons qu’il reste </w:t>
+      </w:r>
+      <w:proofErr w:type="spellStart"/>
+      <w:r>
+        <w:t>secondary</w:t>
+      </w:r>
+      <w:proofErr w:type="spellEnd"/>
+      <w:r>
+        <w:t xml:space="preserve"> car le </w:t>
+      </w:r>
+      <w:proofErr w:type="spellStart"/>
+      <w:r>
+        <w:t>primary</w:t>
+      </w:r>
+      <w:proofErr w:type="spellEnd"/>
+      <w:r>
+        <w:t xml:space="preserve"> est déjà fixé à 27020</w:t>
+      </w:r>
+    </w:p>
+    <w:p>
+      <w:pPr>
+        <w:ind w:left="0" w:right="423" w:firstLine="299"/>
+      </w:pPr>
+      <w:r>
+        <w:t xml:space="preserve">Etape 7 : ajout d’un arbitre </w:t>
+      </w:r>
+    </w:p>
+    <w:p>
+      <w:pPr>
+        <w:ind w:left="0" w:right="423" w:firstLine="299"/>
+      </w:pPr>
+      <w:r>
+        <w:rPr>
+          <w:noProof/>
+        </w:rPr>
+        <w:drawing>
+          <wp:inline distT="0" distB="0" distL="0" distR="0" wp14:anchorId="429C4DAB" wp14:editId="24D04A21">
+            <wp:extent cx="6760845" cy="1954530"/>
+            <wp:effectExtent l="0" t="0" r="1905" b="7620"/>
+            <wp:docPr id="20" name="Image 20"/>
+            <wp:cNvGraphicFramePr>
+              <a:graphicFrameLocks xmlns:a="http://schemas.openxmlformats.org/drawingml/2006/main" noChangeAspect="1"/>
+            </wp:cNvGraphicFramePr>
+            <a:graphic xmlns:a="http://schemas.openxmlformats.org/drawingml/2006/main">
+              <a:graphicData uri="http://schemas.openxmlformats.org/drawingml/2006/picture">
+                <pic:pic xmlns:pic="http://schemas.openxmlformats.org/drawingml/2006/picture">
+                  <pic:nvPicPr>
+                    <pic:cNvPr id="1" name=""/>
+                    <pic:cNvPicPr/>
+                  </pic:nvPicPr>
+                  <pic:blipFill>
+                    <a:blip r:embed="rId17"/>
+                    <a:stretch>
+                      <a:fillRect/>
+                    </a:stretch>
+                  </pic:blipFill>
+                  <pic:spPr>
+                    <a:xfrm>
+                      <a:off x="0" y="0"/>
+                      <a:ext cx="6760845" cy="1954530"/>
+                    </a:xfrm>
+                    <a:prstGeom prst="rect">
+                      <a:avLst/>
+                    </a:prstGeom>
+                  </pic:spPr>
+                </pic:pic>
+              </a:graphicData>
+            </a:graphic>
+          </wp:inline>
+        </w:drawing>
+      </w:r>
+    </w:p>
+    <w:p>
+      <w:pPr>
+        <w:ind w:left="0" w:right="423" w:firstLine="299"/>
+      </w:pPr>
+      <w:r>
+        <w:rPr>
+          <w:noProof/>
+        </w:rPr>
+        <w:drawing>
+          <wp:inline distT="0" distB="0" distL="0" distR="0" wp14:anchorId="7D696C80" wp14:editId="4B1C40C9">
+            <wp:extent cx="6760845" cy="306070"/>
+            <wp:effectExtent l="0" t="0" r="1905" b="0"/>
+            <wp:docPr id="22" name="Image 22"/>
+            <wp:cNvGraphicFramePr>
+              <a:graphicFrameLocks xmlns:a="http://schemas.openxmlformats.org/drawingml/2006/main" noChangeAspect="1"/>
+            </wp:cNvGraphicFramePr>
+            <a:graphic xmlns:a="http://schemas.openxmlformats.org/drawingml/2006/main">
+              <a:graphicData uri="http://schemas.openxmlformats.org/drawingml/2006/picture">
+                <pic:pic xmlns:pic="http://schemas.openxmlformats.org/drawingml/2006/picture">
+                  <pic:nvPicPr>
+                    <pic:cNvPr id="1" name=""/>
+                    <pic:cNvPicPr/>
+                  </pic:nvPicPr>
+                  <pic:blipFill>
+                    <a:blip r:embed="rId18"/>
+                    <a:stretch>
+                      <a:fillRect/>
+                    </a:stretch>
+                  </pic:blipFill>
+                  <pic:spPr>
+                    <a:xfrm>
+                      <a:off x="0" y="0"/>
+                      <a:ext cx="6760845" cy="306070"/>
+                    </a:xfrm>
+                    <a:prstGeom prst="rect">
+                      <a:avLst/>
+                    </a:prstGeom>
+                  </pic:spPr>
+                </pic:pic>
+              </a:graphicData>
+            </a:graphic>
+          </wp:inline>
+        </w:drawing>
+      </w:r>
+    </w:p>
+    <w:p>
+      <w:pPr>
+        <w:ind w:left="0" w:right="423" w:firstLine="299"/>
+      </w:pPr>
+    </w:p>
+    <w:p>
+      <w:pPr>
+        <w:ind w:left="0" w:right="423" w:firstLine="299"/>
+      </w:pPr>
+      <w:r>
+        <w:t>Nos données sont maintenant disponibles en permanence. Notre système est tolérant aux pannes</w:t>
+      </w:r>
+    </w:p>
+    <w:p>
+      <w:pPr>
+        <w:ind w:left="0" w:right="423" w:firstLine="299"/>
+      </w:pPr>
+    </w:p>
+    <w:p>
+      <w:pPr>
+        <w:ind w:left="0" w:right="423" w:firstLine="299"/>
+      </w:pPr>
+      <w:r>
+        <w:lastRenderedPageBreak/>
+        <w:t xml:space="preserve">SHARDING : </w:t>
+      </w:r>
+    </w:p>
+    <w:p>
+      <w:pPr>
+        <w:ind w:left="0" w:right="423" w:firstLine="299"/>
+      </w:pPr>
+      <w:r>
+        <w:t>Etape 1 création des répertoires de configuration</w:t>
+      </w:r>
+    </w:p>
+    <w:p>
+      <w:pPr>
+        <w:ind w:left="0" w:right="423" w:firstLine="299"/>
+      </w:pPr>
+      <w:r>
+        <w:rPr>
+          <w:noProof/>
+        </w:rPr>
+        <w:drawing>
+          <wp:inline distT="0" distB="0" distL="0" distR="0" wp14:anchorId="54AE87A2" wp14:editId="1E1BB8B2">
+            <wp:extent cx="4886325" cy="1476375"/>
+            <wp:effectExtent l="0" t="0" r="9525" b="9525"/>
+            <wp:docPr id="24" name="Image 24"/>
+            <wp:cNvGraphicFramePr>
+              <a:graphicFrameLocks xmlns:a="http://schemas.openxmlformats.org/drawingml/2006/main" noChangeAspect="1"/>
+            </wp:cNvGraphicFramePr>
+            <a:graphic xmlns:a="http://schemas.openxmlformats.org/drawingml/2006/main">
+              <a:graphicData uri="http://schemas.openxmlformats.org/drawingml/2006/picture">
+                <pic:pic xmlns:pic="http://schemas.openxmlformats.org/drawingml/2006/picture">
+                  <pic:nvPicPr>
+                    <pic:cNvPr id="1" name=""/>
+                    <pic:cNvPicPr/>
+                  </pic:nvPicPr>
+                  <pic:blipFill>
+                    <a:blip r:embed="rId19"/>
+                    <a:stretch>
+                      <a:fillRect/>
+                    </a:stretch>
+                  </pic:blipFill>
+                  <pic:spPr>
+                    <a:xfrm>
+                      <a:off x="0" y="0"/>
+                      <a:ext cx="4886325" cy="1476375"/>
+                    </a:xfrm>
+                    <a:prstGeom prst="rect">
+                      <a:avLst/>
+                    </a:prstGeom>
+                  </pic:spPr>
+                </pic:pic>
+              </a:graphicData>
+            </a:graphic>
+          </wp:inline>
+        </w:drawing>
+      </w:r>
+    </w:p>
+    <w:p>
+      <w:pPr>
+        <w:ind w:left="0" w:right="423" w:firstLine="299"/>
+      </w:pPr>
+      <w:r>
+        <w:t>Etape 2</w:t>
+      </w:r>
+    </w:p>
+    <w:p>
+      <w:pPr>
+        <w:ind w:left="0" w:right="423" w:firstLine="299"/>
+      </w:pPr>
+      <w:r>
+        <w:t>Comment distribuer les données dans les différents serveurs.</w:t>
+      </w:r>
+    </w:p>
+    <w:p>
+      <w:pPr>
+        <w:ind w:left="0" w:right="423" w:firstLine="299"/>
+      </w:pPr>
+      <w:proofErr w:type="spellStart"/>
+      <w:r>
+        <w:t>Creation</w:t>
+      </w:r>
+      <w:proofErr w:type="spellEnd"/>
+      <w:r>
+        <w:t xml:space="preserve"> de </w:t>
+      </w:r>
+      <w:proofErr w:type="spellStart"/>
+      <w:r>
+        <w:t>shard</w:t>
+      </w:r>
+      <w:proofErr w:type="spellEnd"/>
+      <w:r>
+        <w:t xml:space="preserve"> et mise en place d’un serveur de routage</w:t>
+      </w:r>
+    </w:p>
+    <w:p>
+      <w:pPr>
+        <w:ind w:left="0" w:right="423" w:firstLine="299"/>
+      </w:pPr>
+      <w:r>
+        <w:rPr>
+          <w:noProof/>
+        </w:rPr>
+        <w:drawing>
+          <wp:inline distT="0" distB="0" distL="0" distR="0" wp14:anchorId="758E0043" wp14:editId="5896F726">
+            <wp:extent cx="6760845" cy="2733675"/>
+            <wp:effectExtent l="0" t="0" r="1905" b="9525"/>
+            <wp:docPr id="29" name="Image 29"/>
+            <wp:cNvGraphicFramePr>
+              <a:graphicFrameLocks xmlns:a="http://schemas.openxmlformats.org/drawingml/2006/main" noChangeAspect="1"/>
+            </wp:cNvGraphicFramePr>
+            <a:graphic xmlns:a="http://schemas.openxmlformats.org/drawingml/2006/main">
+              <a:graphicData uri="http://schemas.openxmlformats.org/drawingml/2006/picture">
+                <pic:pic xmlns:pic="http://schemas.openxmlformats.org/drawingml/2006/picture">
+                  <pic:nvPicPr>
+                    <pic:cNvPr id="1" name=""/>
+                    <pic:cNvPicPr/>
+                  </pic:nvPicPr>
+                  <pic:blipFill>
+                    <a:blip r:embed="rId20"/>
+                    <a:stretch>
+                      <a:fillRect/>
+                    </a:stretch>
+                  </pic:blipFill>
+                  <pic:spPr>
+                    <a:xfrm>
+                      <a:off x="0" y="0"/>
+                      <a:ext cx="6760845" cy="2733675"/>
+                    </a:xfrm>
+                    <a:prstGeom prst="rect">
+                      <a:avLst/>
+                    </a:prstGeom>
+                  </pic:spPr>
+                </pic:pic>
+              </a:graphicData>
+            </a:graphic>
+          </wp:inline>
+        </w:drawing>
+      </w:r>
+    </w:p>
+    <w:p>
+      <w:pPr>
+        <w:ind w:left="0" w:right="423" w:firstLine="299"/>
+      </w:pPr>
+      <w:r>
+        <w:t xml:space="preserve">Activation du </w:t>
+      </w:r>
+      <w:proofErr w:type="spellStart"/>
+      <w:r>
+        <w:t>sharding</w:t>
+      </w:r>
+      <w:proofErr w:type="spellEnd"/>
+      <w:r>
+        <w:t xml:space="preserve"> </w:t>
+      </w:r>
+    </w:p>
+    <w:p>
+      <w:pPr>
+        <w:ind w:left="0" w:right="423" w:firstLine="299"/>
+      </w:pPr>
+      <w:r>
+        <w:rPr>
+          <w:noProof/>
+        </w:rPr>
+        <w:drawing>
+          <wp:inline distT="0" distB="0" distL="0" distR="0" wp14:anchorId="0EE92DD6" wp14:editId="281057CE">
+            <wp:extent cx="3819525" cy="828675"/>
+            <wp:effectExtent l="0" t="0" r="9525" b="9525"/>
+            <wp:docPr id="30" name="Image 30"/>
+            <wp:cNvGraphicFramePr>
+              <a:graphicFrameLocks xmlns:a="http://schemas.openxmlformats.org/drawingml/2006/main" noChangeAspect="1"/>
+            </wp:cNvGraphicFramePr>
+            <a:graphic xmlns:a="http://schemas.openxmlformats.org/drawingml/2006/main">
+              <a:graphicData uri="http://schemas.openxmlformats.org/drawingml/2006/picture">
+                <pic:pic xmlns:pic="http://schemas.openxmlformats.org/drawingml/2006/picture">
+                  <pic:nvPicPr>
+                    <pic:cNvPr id="1" name=""/>
+                    <pic:cNvPicPr/>
+                  </pic:nvPicPr>
+                  <pic:blipFill>
+                    <a:blip r:embed="rId21"/>
+                    <a:stretch>
+                      <a:fillRect/>
+                    </a:stretch>
+                  </pic:blipFill>
+                  <pic:spPr>
+                    <a:xfrm>
+                      <a:off x="0" y="0"/>
+                      <a:ext cx="3819525" cy="828675"/>
+                    </a:xfrm>
+                    <a:prstGeom prst="rect">
+                      <a:avLst/>
+                    </a:prstGeom>
+                  </pic:spPr>
+                </pic:pic>
+              </a:graphicData>
+            </a:graphic>
+          </wp:inline>
+        </w:drawing>
+      </w:r>
+    </w:p>
+    <w:p>
+      <w:pPr>
+        <w:ind w:left="0" w:right="423" w:firstLine="299"/>
+      </w:pPr>
+      <w:r>
+        <w:rPr>
+          <w:noProof/>
+        </w:rPr>
+        <w:drawing>
+          <wp:inline distT="0" distB="0" distL="0" distR="0" wp14:anchorId="111B5F17" wp14:editId="609D7636">
+            <wp:extent cx="6760845" cy="507365"/>
+            <wp:effectExtent l="0" t="0" r="1905" b="6985"/>
+            <wp:docPr id="31" name="Image 31"/>
+            <wp:cNvGraphicFramePr>
+              <a:graphicFrameLocks xmlns:a="http://schemas.openxmlformats.org/drawingml/2006/main" noChangeAspect="1"/>
+            </wp:cNvGraphicFramePr>
+            <a:graphic xmlns:a="http://schemas.openxmlformats.org/drawingml/2006/main">
+              <a:graphicData uri="http://schemas.openxmlformats.org/drawingml/2006/picture">
+                <pic:pic xmlns:pic="http://schemas.openxmlformats.org/drawingml/2006/picture">
+                  <pic:nvPicPr>
+                    <pic:cNvPr id="1" name=""/>
+                    <pic:cNvPicPr/>
+                  </pic:nvPicPr>
+                  <pic:blipFill>
+                    <a:blip r:embed="rId22"/>
+                    <a:stretch>
+                      <a:fillRect/>
+                    </a:stretch>
+                  </pic:blipFill>
+                  <pic:spPr>
+                    <a:xfrm>
+                      <a:off x="0" y="0"/>
+                      <a:ext cx="6760845" cy="507365"/>
+                    </a:xfrm>
+                    <a:prstGeom prst="rect">
+                      <a:avLst/>
+                    </a:prstGeom>
+                  </pic:spPr>
+                </pic:pic>
+              </a:graphicData>
+            </a:graphic>
+          </wp:inline>
+        </w:drawing>
+      </w:r>
+    </w:p>
+    <w:p>
+      <w:pPr>
+        <w:ind w:left="0" w:right="423" w:firstLine="299"/>
+      </w:pPr>
+      <w:r>
+        <w:rPr>
+          <w:noProof/>
+        </w:rPr>
+        <w:drawing>
+          <wp:inline distT="0" distB="0" distL="0" distR="0" wp14:anchorId="0517A592" wp14:editId="116FEA6E">
+            <wp:extent cx="5810250" cy="771525"/>
+            <wp:effectExtent l="0" t="0" r="0" b="9525"/>
+            <wp:docPr id="2016" name="Image 2016"/>
+            <wp:cNvGraphicFramePr>
+              <a:graphicFrameLocks xmlns:a="http://schemas.openxmlformats.org/drawingml/2006/main" noChangeAspect="1"/>
+            </wp:cNvGraphicFramePr>
+            <a:graphic xmlns:a="http://schemas.openxmlformats.org/drawingml/2006/main">
+              <a:graphicData uri="http://schemas.openxmlformats.org/drawingml/2006/picture">
+                <pic:pic xmlns:pic="http://schemas.openxmlformats.org/drawingml/2006/picture">
+                  <pic:nvPicPr>
+                    <pic:cNvPr id="1" name=""/>
+                    <pic:cNvPicPr/>
+                  </pic:nvPicPr>
+                  <pic:blipFill>
+                    <a:blip r:embed="rId23"/>
+                    <a:stretch>
+                      <a:fillRect/>
+                    </a:stretch>
+                  </pic:blipFill>
+                  <pic:spPr>
+                    <a:xfrm>
+                      <a:off x="0" y="0"/>
+                      <a:ext cx="5810250" cy="771525"/>
+                    </a:xfrm>
+                    <a:prstGeom prst="rect">
+                      <a:avLst/>
+                    </a:prstGeom>
+                  </pic:spPr>
+                </pic:pic>
+              </a:graphicData>
+            </a:graphic>
+          </wp:inline>
+        </w:drawing>
+      </w:r>
+    </w:p>
+    <w:p>
+      <w:pPr>
+        <w:ind w:left="0" w:right="423" w:firstLine="299"/>
+      </w:pPr>
+      <w:proofErr w:type="spellStart"/>
+      <w:r>
+        <w:t>Recuperation</w:t>
+      </w:r>
+      <w:proofErr w:type="spellEnd"/>
+      <w:r>
+        <w:t xml:space="preserve"> du </w:t>
+      </w:r>
+      <w:proofErr w:type="spellStart"/>
+      <w:r>
+        <w:t>status</w:t>
+      </w:r>
+      <w:proofErr w:type="spellEnd"/>
+      <w:r>
+        <w:t xml:space="preserve"> des </w:t>
+      </w:r>
+      <w:proofErr w:type="spellStart"/>
+      <w:r>
+        <w:t>shards</w:t>
+      </w:r>
+      <w:proofErr w:type="spellEnd"/>
+      <w:r>
+        <w:t> :</w:t>
+      </w:r>
+    </w:p>
+    <w:p>
+      <w:pPr>
+        <w:ind w:left="0" w:right="423" w:firstLine="299"/>
+      </w:pPr>
+      <w:bookmarkStart w:id="0" w:name="_GoBack"/>
+      <w:r>
+        <w:rPr>
+          <w:noProof/>
+        </w:rPr>
+        <w:lastRenderedPageBreak/>
+        <w:drawing>
+          <wp:inline distT="0" distB="0" distL="0" distR="0" wp14:anchorId="537DE773" wp14:editId="3A3354D3">
+            <wp:extent cx="6760845" cy="5130165"/>
+            <wp:effectExtent l="0" t="0" r="1905" b="0"/>
+            <wp:docPr id="2017" name="Image 2017"/>
+            <wp:cNvGraphicFramePr>
+              <a:graphicFrameLocks xmlns:a="http://schemas.openxmlformats.org/drawingml/2006/main" noChangeAspect="1"/>
+            </wp:cNvGraphicFramePr>
+            <a:graphic xmlns:a="http://schemas.openxmlformats.org/drawingml/2006/main">
+              <a:graphicData uri="http://schemas.openxmlformats.org/drawingml/2006/picture">
+                <pic:pic xmlns:pic="http://schemas.openxmlformats.org/drawingml/2006/picture">
+                  <pic:nvPicPr>
+                    <pic:cNvPr id="1" name=""/>
+                    <pic:cNvPicPr/>
+                  </pic:nvPicPr>
+                  <pic:blipFill>
+                    <a:blip r:embed="rId24"/>
+                    <a:stretch>
+                      <a:fillRect/>
+                    </a:stretch>
+                  </pic:blipFill>
+                  <pic:spPr>
+                    <a:xfrm>
+                      <a:off x="0" y="0"/>
+                      <a:ext cx="6760845" cy="5130165"/>
+                    </a:xfrm>
+                    <a:prstGeom prst="rect">
+                      <a:avLst/>
+                    </a:prstGeom>
+                  </pic:spPr>
+                </pic:pic>
+              </a:graphicData>
+            </a:graphic>
+          </wp:inline>
+        </w:drawing>
+      </w:r>
+      <w:bookmarkEnd w:id="0"/>
+    </w:p>
+    <w:p>
+      <w:pPr>
+        <w:ind w:left="0" w:right="423" w:firstLine="299"/>
+      </w:pPr>
+    </w:p>
+    <w:p>
+      <w:pPr>
         <w:ind w:left="194"/>
       </w:pPr>
       <w:r>
@@ -3984,6 +4937,7 @@
         <w:ind w:left="194"/>
       </w:pPr>
       <w:r>
+        <w:lastRenderedPageBreak/>
         <w:t>— Un rapport</w:t>
       </w:r>
     </w:p>

</xml_diff>